<commit_message>
feat(main): add lab-4 files
</commit_message>
<xml_diff>
--- a/labs/lab04/report.docx
+++ b/labs/lab04/report.docx
@@ -68,7 +68,7 @@
       </w:r>
     </w:p>
     <w:bookmarkEnd w:id="20"/>
-    <w:bookmarkStart w:id="22" w:name="ход-работы"/>
+    <w:bookmarkStart w:id="31" w:name="ход-работы"/>
     <w:p>
       <w:pPr>
         <w:pStyle w:val="Heading1"/>
@@ -77,7 +77,7 @@
         <w:t xml:space="preserve">Ход работы</w:t>
       </w:r>
     </w:p>
-    <w:bookmarkStart w:id="21" w:name="создание-программы-hello-world"/>
+    <w:bookmarkStart w:id="24" w:name="создание-программы-hello-world"/>
     <w:p>
       <w:pPr>
         <w:pStyle w:val="Heading2"/>
@@ -214,8 +214,409 @@
         <w:t xml:space="preserve">int 80h</w:t>
       </w:r>
     </w:p>
-    <w:bookmarkEnd w:id="21"/>
-    <w:bookmarkEnd w:id="22"/>
+    <w:p>
+      <w:pPr>
+        <w:pStyle w:val="CaptionedFigure"/>
+      </w:pPr>
+      <w:r>
+        <w:drawing>
+          <wp:inline>
+            <wp:extent cx="5334000" cy="528594"/>
+            <wp:effectExtent b="0" l="0" r="0" t="0"/>
+            <wp:docPr descr="Программа hello.asm" title="" id="22" name="Picture"/>
+            <a:graphic>
+              <a:graphicData uri="http://schemas.openxmlformats.org/drawingml/2006/picture">
+                <pic:pic>
+                  <pic:nvPicPr>
+                    <pic:cNvPr descr="screenshots/hello.asm.png" id="23" name="Picture"/>
+                    <pic:cNvPicPr>
+                      <a:picLocks noChangeArrowheads="1" noChangeAspect="1"/>
+                    </pic:cNvPicPr>
+                  </pic:nvPicPr>
+                  <pic:blipFill>
+                    <a:blip r:embed="rId21"/>
+                    <a:stretch>
+                      <a:fillRect/>
+                    </a:stretch>
+                  </pic:blipFill>
+                  <pic:spPr bwMode="auto">
+                    <a:xfrm>
+                      <a:off x="0" y="0"/>
+                      <a:ext cx="5334000" cy="528594"/>
+                    </a:xfrm>
+                    <a:prstGeom prst="rect">
+                      <a:avLst/>
+                    </a:prstGeom>
+                    <a:noFill/>
+                    <a:ln w="9525">
+                      <a:noFill/>
+                      <a:headEnd/>
+                      <a:tailEnd/>
+                    </a:ln>
+                  </pic:spPr>
+                </pic:pic>
+              </a:graphicData>
+            </a:graphic>
+          </wp:inline>
+        </w:drawing>
+      </w:r>
+    </w:p>
+    <w:p>
+      <w:pPr>
+        <w:pStyle w:val="ImageCaption"/>
+      </w:pPr>
+      <w:r>
+        <w:t xml:space="preserve">Программа hello.asm</w:t>
+      </w:r>
+    </w:p>
+    <w:bookmarkEnd w:id="24"/>
+    <w:bookmarkStart w:id="29" w:name="самостоятельная-работа"/>
+    <w:p>
+      <w:pPr>
+        <w:pStyle w:val="Heading2"/>
+      </w:pPr>
+      <w:r>
+        <w:t xml:space="preserve">2. Самостоятельная работа</w:t>
+      </w:r>
+    </w:p>
+    <w:bookmarkStart w:id="28" w:name="создание-программы-lab4.asm"/>
+    <w:p>
+      <w:pPr>
+        <w:pStyle w:val="Heading3"/>
+      </w:pPr>
+      <w:r>
+        <w:t xml:space="preserve">2.1. Создание программы lab4.asm</w:t>
+      </w:r>
+    </w:p>
+    <w:p>
+      <w:pPr>
+        <w:pStyle w:val="FirstParagraph"/>
+      </w:pPr>
+      <w:r>
+        <w:rPr>
+          <w:bCs/>
+          <w:b/>
+        </w:rPr>
+        <w:t xml:space="preserve">Код программы lab4.asm:</w:t>
+      </w:r>
+      <w:r>
+        <w:t xml:space="preserve"> </w:t>
+      </w:r>
+      <w:r>
+        <w:t xml:space="preserve">```asm</w:t>
+      </w:r>
+      <w:r>
+        <w:t xml:space="preserve"> </w:t>
+      </w:r>
+      <w:r>
+        <w:t xml:space="preserve">; lab4.asm</w:t>
+      </w:r>
+      <w:r>
+        <w:t xml:space="preserve"> </w:t>
+      </w:r>
+      <w:r>
+        <w:t xml:space="preserve">SECTION .data</w:t>
+      </w:r>
+      <w:r>
+        <w:t xml:space="preserve"> </w:t>
+      </w:r>
+      <w:r>
+        <w:t xml:space="preserve">hello: DB</w:t>
+      </w:r>
+      <w:r>
+        <w:t xml:space="preserve"> </w:t>
+      </w:r>
+      <w:r>
+        <w:t xml:space="preserve">‘</w:t>
+      </w:r>
+      <w:r>
+        <w:t xml:space="preserve">Сако Лассине</w:t>
+      </w:r>
+      <w:r>
+        <w:t xml:space="preserve">’</w:t>
+      </w:r>
+      <w:r>
+        <w:t xml:space="preserve">,10</w:t>
+      </w:r>
+      <w:r>
+        <w:t xml:space="preserve"> </w:t>
+      </w:r>
+      <w:r>
+        <w:t xml:space="preserve">helloLen: EQU $-hello</w:t>
+      </w:r>
+    </w:p>
+    <w:p>
+      <w:pPr>
+        <w:pStyle w:val="BodyText"/>
+      </w:pPr>
+      <w:r>
+        <w:t xml:space="preserve">SECTION .text</w:t>
+      </w:r>
+      <w:r>
+        <w:t xml:space="preserve"> </w:t>
+      </w:r>
+      <w:r>
+        <w:t xml:space="preserve">GLOBAL _start</w:t>
+      </w:r>
+    </w:p>
+    <w:p>
+      <w:pPr>
+        <w:pStyle w:val="BodyText"/>
+      </w:pPr>
+      <w:r>
+        <w:t xml:space="preserve">_start:</w:t>
+      </w:r>
+      <w:r>
+        <w:t xml:space="preserve"> </w:t>
+      </w:r>
+      <w:r>
+        <w:t xml:space="preserve">mov eax,4</w:t>
+      </w:r>
+      <w:r>
+        <w:t xml:space="preserve"> </w:t>
+      </w:r>
+      <w:r>
+        <w:t xml:space="preserve">mov ebx,1</w:t>
+      </w:r>
+      <w:r>
+        <w:t xml:space="preserve"> </w:t>
+      </w:r>
+      <w:r>
+        <w:t xml:space="preserve">mov ecx,hello</w:t>
+      </w:r>
+      <w:r>
+        <w:t xml:space="preserve"> </w:t>
+      </w:r>
+      <w:r>
+        <w:t xml:space="preserve">mov edx,helloLen</w:t>
+      </w:r>
+      <w:r>
+        <w:t xml:space="preserve"> </w:t>
+      </w:r>
+      <w:r>
+        <w:t xml:space="preserve">int 80h</w:t>
+      </w:r>
+    </w:p>
+    <w:p>
+      <w:pPr>
+        <w:pStyle w:val="SourceCode"/>
+      </w:pPr>
+      <w:r>
+        <w:rPr>
+          <w:rStyle w:val="VerbatimChar"/>
+        </w:rPr>
+        <w:t xml:space="preserve">mov eax,1</w:t>
+      </w:r>
+      <w:r>
+        <w:br/>
+      </w:r>
+      <w:r>
+        <w:rPr>
+          <w:rStyle w:val="VerbatimChar"/>
+        </w:rPr>
+        <w:t xml:space="preserve">mov ebx,0</w:t>
+      </w:r>
+      <w:r>
+        <w:br/>
+      </w:r>
+      <w:r>
+        <w:rPr>
+          <w:rStyle w:val="VerbatimChar"/>
+        </w:rPr>
+        <w:t xml:space="preserve">int 80h</w:t>
+      </w:r>
+    </w:p>
+    <w:p>
+      <w:pPr>
+        <w:pStyle w:val="CaptionedFigure"/>
+      </w:pPr>
+      <w:r>
+        <w:drawing>
+          <wp:inline>
+            <wp:extent cx="5334000" cy="573859"/>
+            <wp:effectExtent b="0" l="0" r="0" t="0"/>
+            <wp:docPr descr="Программа lab4.asm" title="" id="26" name="Picture"/>
+            <a:graphic>
+              <a:graphicData uri="http://schemas.openxmlformats.org/drawingml/2006/picture">
+                <pic:pic>
+                  <pic:nvPicPr>
+                    <pic:cNvPr descr="screenshots/lab04.asm.png" id="27" name="Picture"/>
+                    <pic:cNvPicPr>
+                      <a:picLocks noChangeArrowheads="1" noChangeAspect="1"/>
+                    </pic:cNvPicPr>
+                  </pic:nvPicPr>
+                  <pic:blipFill>
+                    <a:blip r:embed="rId25"/>
+                    <a:stretch>
+                      <a:fillRect/>
+                    </a:stretch>
+                  </pic:blipFill>
+                  <pic:spPr bwMode="auto">
+                    <a:xfrm>
+                      <a:off x="0" y="0"/>
+                      <a:ext cx="5334000" cy="573859"/>
+                    </a:xfrm>
+                    <a:prstGeom prst="rect">
+                      <a:avLst/>
+                    </a:prstGeom>
+                    <a:noFill/>
+                    <a:ln w="9525">
+                      <a:noFill/>
+                      <a:headEnd/>
+                      <a:tailEnd/>
+                    </a:ln>
+                  </pic:spPr>
+                </pic:pic>
+              </a:graphicData>
+            </a:graphic>
+          </wp:inline>
+        </w:drawing>
+      </w:r>
+    </w:p>
+    <w:p>
+      <w:pPr>
+        <w:pStyle w:val="ImageCaption"/>
+      </w:pPr>
+      <w:r>
+        <w:t xml:space="preserve">Программа lab4.asm</w:t>
+      </w:r>
+    </w:p>
+    <w:bookmarkEnd w:id="28"/>
+    <w:bookmarkEnd w:id="29"/>
+    <w:bookmarkStart w:id="30" w:name="выводы"/>
+    <w:p>
+      <w:pPr>
+        <w:pStyle w:val="Heading2"/>
+      </w:pPr>
+      <w:r>
+        <w:t xml:space="preserve">4. Выводы</w:t>
+      </w:r>
+    </w:p>
+    <w:p>
+      <w:pPr>
+        <w:pStyle w:val="FirstParagraph"/>
+      </w:pPr>
+      <w:r>
+        <w:t xml:space="preserve">В ходе выполнения лабораторной работы:</w:t>
+      </w:r>
+    </w:p>
+    <w:p>
+      <w:pPr>
+        <w:pStyle w:val="BodyText"/>
+      </w:pPr>
+      <w:r>
+        <w:t xml:space="preserve">1.</w:t>
+      </w:r>
+      <w:r>
+        <w:rPr>
+          <w:bCs/>
+          <w:b/>
+        </w:rPr>
+        <w:t xml:space="preserve">Освоен процесс компиляции</w:t>
+      </w:r>
+      <w:r>
+        <w:t xml:space="preserve"> </w:t>
+      </w:r>
+      <w:r>
+        <w:t xml:space="preserve">программ с помощью NASM</w:t>
+      </w:r>
+      <w:r>
+        <w:t xml:space="preserve"> </w:t>
+      </w:r>
+      <w:r>
+        <w:t xml:space="preserve">2.</w:t>
+      </w:r>
+      <w:r>
+        <w:rPr>
+          <w:bCs/>
+          <w:b/>
+        </w:rPr>
+        <w:t xml:space="preserve">Изучен процесс компоновки</w:t>
+      </w:r>
+      <w:r>
+        <w:t xml:space="preserve"> </w:t>
+      </w:r>
+      <w:r>
+        <w:t xml:space="preserve">с использованием ld</w:t>
+      </w:r>
+      <w:r>
+        <w:t xml:space="preserve"> </w:t>
+      </w:r>
+      <w:r>
+        <w:t xml:space="preserve">3.</w:t>
+      </w:r>
+      <w:r>
+        <w:rPr>
+          <w:bCs/>
+          <w:b/>
+        </w:rPr>
+        <w:t xml:space="preserve">Созданы рабочие программы</w:t>
+      </w:r>
+      <w:r>
+        <w:t xml:space="preserve"> </w:t>
+      </w:r>
+      <w:r>
+        <w:t xml:space="preserve">на языке ассемблера</w:t>
+      </w:r>
+      <w:r>
+        <w:t xml:space="preserve"> </w:t>
+      </w:r>
+      <w:r>
+        <w:t xml:space="preserve">4.</w:t>
+      </w:r>
+      <w:r>
+        <w:rPr>
+          <w:bCs/>
+          <w:b/>
+        </w:rPr>
+        <w:t xml:space="preserve">Практически применены</w:t>
+      </w:r>
+      <w:r>
+        <w:t xml:space="preserve"> </w:t>
+      </w:r>
+      <w:r>
+        <w:t xml:space="preserve">системные вызовы Linux</w:t>
+      </w:r>
+      <w:r>
+        <w:t xml:space="preserve"> </w:t>
+      </w:r>
+      <w:r>
+        <w:t xml:space="preserve">5.</w:t>
+      </w:r>
+      <w:r>
+        <w:rPr>
+          <w:bCs/>
+          <w:b/>
+        </w:rPr>
+        <w:t xml:space="preserve">Освоен базовый синтаксис</w:t>
+      </w:r>
+      <w:r>
+        <w:t xml:space="preserve"> </w:t>
+      </w:r>
+      <w:r>
+        <w:t xml:space="preserve">NASM</w:t>
+      </w:r>
+    </w:p>
+    <w:p>
+      <w:pPr>
+        <w:pStyle w:val="BodyText"/>
+      </w:pPr>
+      <w:r>
+        <w:rPr>
+          <w:bCs/>
+          <w:b/>
+        </w:rPr>
+        <w:t xml:space="preserve">Цель работы достигнута</w:t>
+      </w:r>
+      <w:r>
+        <w:t xml:space="preserve"> </w:t>
+      </w:r>
+      <w:r>
+        <w:t xml:space="preserve">- процедура компиляции и сборки программ на ассемблере NASM успешно освоена.</w:t>
+      </w:r>
+    </w:p>
+    <w:bookmarkEnd w:id="30"/>
+    <w:bookmarkEnd w:id="31"/>
     <w:sectPr/>
   </w:body>
 </w:document>

</xml_diff>